<commit_message>
Última versión del artículo y construcción del resumen
</commit_message>
<xml_diff>
--- a/Última_versión_paper/Versiones/Versión_F1/Paper_word.docx
+++ b/Última_versión_paper/Versiones/Versión_F1/Paper_word.docx
@@ -402,11 +402,14 @@
         <w:spacing w:line="235" w:lineRule="exact"/>
         <w:ind w:left="0" w:hanging="142"/>
         <w:jc w:val="center"/>
+        <w:rPr>
+          <w:w w:val="100"/>
+        </w:rPr>
       </w:pPr>
       <w:r>
         <w:rPr>
           <w:rFonts w:ascii="Cambria" w:hAnsi="Cambria"/>
-          <w:w w:val="105"/>
+          <w:w w:val="100"/>
           <w:position w:val="7"/>
           <w:sz w:val="16"/>
         </w:rPr>
@@ -416,7 +419,7 @@
         <w:rPr>
           <w:rFonts w:ascii="Cambria" w:hAnsi="Cambria"/>
           <w:spacing w:val="28"/>
-          <w:w w:val="105"/>
+          <w:w w:val="100"/>
           <w:position w:val="7"/>
           <w:sz w:val="16"/>
         </w:rPr>
@@ -424,137 +427,137 @@
       </w:r>
       <w:r>
         <w:rPr>
-          <w:w w:val="105"/>
+          <w:w w:val="100"/>
         </w:rPr>
         <w:t>Departamento</w:t>
       </w:r>
       <w:r>
         <w:rPr>
           <w:spacing w:val="36"/>
-          <w:w w:val="105"/>
-        </w:rPr>
-        <w:t xml:space="preserve"> </w:t>
-      </w:r>
-      <w:r>
-        <w:rPr>
-          <w:w w:val="105"/>
+          <w:w w:val="100"/>
+        </w:rPr>
+        <w:t xml:space="preserve"> </w:t>
+      </w:r>
+      <w:r>
+        <w:rPr>
+          <w:w w:val="100"/>
         </w:rPr>
         <w:t>de</w:t>
       </w:r>
       <w:r>
         <w:rPr>
           <w:spacing w:val="36"/>
-          <w:w w:val="105"/>
-        </w:rPr>
-        <w:t xml:space="preserve"> </w:t>
-      </w:r>
-      <w:r>
-        <w:rPr>
-          <w:w w:val="105"/>
+          <w:w w:val="100"/>
+        </w:rPr>
+        <w:t xml:space="preserve"> </w:t>
+      </w:r>
+      <w:r>
+        <w:rPr>
+          <w:w w:val="100"/>
         </w:rPr>
         <w:t>Ciencias</w:t>
       </w:r>
       <w:r>
         <w:rPr>
           <w:spacing w:val="36"/>
-          <w:w w:val="105"/>
-        </w:rPr>
-        <w:t xml:space="preserve"> </w:t>
-      </w:r>
-      <w:r>
-        <w:rPr>
-          <w:w w:val="105"/>
+          <w:w w:val="100"/>
+        </w:rPr>
+        <w:t xml:space="preserve"> </w:t>
+      </w:r>
+      <w:r>
+        <w:rPr>
+          <w:w w:val="100"/>
         </w:rPr>
         <w:t>Naturales</w:t>
       </w:r>
       <w:r>
         <w:rPr>
           <w:spacing w:val="36"/>
-          <w:w w:val="105"/>
-        </w:rPr>
-        <w:t xml:space="preserve"> </w:t>
-      </w:r>
-      <w:r>
-        <w:rPr>
-          <w:w w:val="105"/>
+          <w:w w:val="100"/>
+        </w:rPr>
+        <w:t xml:space="preserve"> </w:t>
+      </w:r>
+      <w:r>
+        <w:rPr>
+          <w:w w:val="100"/>
         </w:rPr>
         <w:t>y</w:t>
       </w:r>
       <w:r>
         <w:rPr>
           <w:spacing w:val="37"/>
-          <w:w w:val="105"/>
-        </w:rPr>
-        <w:t xml:space="preserve"> </w:t>
-      </w:r>
-      <w:r>
-        <w:rPr>
-          <w:w w:val="105"/>
+          <w:w w:val="100"/>
+        </w:rPr>
+        <w:t xml:space="preserve"> </w:t>
+      </w:r>
+      <w:r>
+        <w:rPr>
+          <w:w w:val="100"/>
         </w:rPr>
         <w:t>Matemáticas,</w:t>
       </w:r>
       <w:r>
         <w:rPr>
           <w:spacing w:val="36"/>
-          <w:w w:val="105"/>
-        </w:rPr>
-        <w:t xml:space="preserve"> </w:t>
-      </w:r>
-      <w:r>
-        <w:rPr>
-          <w:w w:val="105"/>
+          <w:w w:val="100"/>
+        </w:rPr>
+        <w:t xml:space="preserve"> </w:t>
+      </w:r>
+      <w:r>
+        <w:rPr>
+          <w:w w:val="100"/>
         </w:rPr>
         <w:t>Pontificia</w:t>
       </w:r>
       <w:r>
         <w:rPr>
           <w:spacing w:val="36"/>
-          <w:w w:val="105"/>
-        </w:rPr>
-        <w:t xml:space="preserve"> </w:t>
-      </w:r>
-      <w:r>
-        <w:rPr>
-          <w:w w:val="105"/>
+          <w:w w:val="100"/>
+        </w:rPr>
+        <w:t xml:space="preserve"> </w:t>
+      </w:r>
+      <w:r>
+        <w:rPr>
+          <w:w w:val="100"/>
         </w:rPr>
         <w:t>Universidad</w:t>
       </w:r>
       <w:r>
         <w:rPr>
           <w:spacing w:val="36"/>
-          <w:w w:val="105"/>
-        </w:rPr>
-        <w:t xml:space="preserve"> </w:t>
-      </w:r>
-      <w:r>
-        <w:rPr>
-          <w:w w:val="105"/>
+          <w:w w:val="100"/>
+        </w:rPr>
+        <w:t xml:space="preserve"> </w:t>
+      </w:r>
+      <w:r>
+        <w:rPr>
+          <w:w w:val="100"/>
         </w:rPr>
         <w:t>Javeriana</w:t>
       </w:r>
       <w:r>
         <w:rPr>
           <w:spacing w:val="36"/>
-          <w:w w:val="105"/>
-        </w:rPr>
-        <w:t xml:space="preserve"> </w:t>
-      </w:r>
-      <w:r>
-        <w:rPr>
-          <w:w w:val="105"/>
+          <w:w w:val="100"/>
+        </w:rPr>
+        <w:t xml:space="preserve"> </w:t>
+      </w:r>
+      <w:r>
+        <w:rPr>
+          <w:w w:val="100"/>
         </w:rPr>
         <w:t>—</w:t>
       </w:r>
       <w:r>
         <w:rPr>
           <w:spacing w:val="37"/>
-          <w:w w:val="105"/>
-        </w:rPr>
-        <w:t xml:space="preserve"> </w:t>
-      </w:r>
-      <w:r>
-        <w:rPr>
-          <w:w w:val="105"/>
+          <w:w w:val="100"/>
+        </w:rPr>
+        <w:t xml:space="preserve"> </w:t>
+      </w:r>
+      <w:r>
+        <w:rPr>
+          <w:w w:val="100"/>
         </w:rPr>
         <w:t>Cali</w:t>
       </w:r>
@@ -565,106 +568,153 @@
         <w:spacing w:line="236" w:lineRule="exact"/>
         <w:ind w:left="0" w:hanging="142"/>
         <w:jc w:val="center"/>
+        <w:rPr>
+          <w:w w:val="100"/>
+        </w:rPr>
       </w:pPr>
       <w:r>
         <w:rPr>
           <w:rFonts w:ascii="Cambria" w:hAnsi="Cambria"/>
+          <w:w w:val="100"/>
           <w:position w:val="7"/>
           <w:sz w:val="16"/>
         </w:rPr>
         <w:t>†</w:t>
       </w:r>
       <w:r>
+        <w:rPr>
+          <w:w w:val="100"/>
+        </w:rPr>
         <w:t>Departamento</w:t>
       </w:r>
       <w:r>
         <w:rPr>
           <w:spacing w:val="1"/>
-        </w:rPr>
-        <w:t xml:space="preserve"> </w:t>
-      </w:r>
-      <w:r>
+          <w:w w:val="100"/>
+        </w:rPr>
+        <w:t xml:space="preserve"> </w:t>
+      </w:r>
+      <w:r>
+        <w:rPr>
+          <w:w w:val="100"/>
+        </w:rPr>
         <w:t>de</w:t>
       </w:r>
       <w:r>
         <w:rPr>
           <w:spacing w:val="2"/>
-        </w:rPr>
-        <w:t xml:space="preserve"> </w:t>
-      </w:r>
-      <w:r>
+          <w:w w:val="100"/>
+        </w:rPr>
+        <w:t xml:space="preserve"> </w:t>
+      </w:r>
+      <w:r>
+        <w:rPr>
+          <w:w w:val="100"/>
+        </w:rPr>
         <w:t>Ciencias</w:t>
       </w:r>
       <w:r>
         <w:rPr>
           <w:spacing w:val="2"/>
-        </w:rPr>
-        <w:t xml:space="preserve"> </w:t>
-      </w:r>
-      <w:r>
+          <w:w w:val="100"/>
+        </w:rPr>
+        <w:t xml:space="preserve"> </w:t>
+      </w:r>
+      <w:r>
+        <w:rPr>
+          <w:w w:val="100"/>
+        </w:rPr>
         <w:t>Naturales</w:t>
       </w:r>
       <w:r>
         <w:rPr>
           <w:spacing w:val="2"/>
-        </w:rPr>
-        <w:t xml:space="preserve"> </w:t>
-      </w:r>
-      <w:r>
+          <w:w w:val="100"/>
+        </w:rPr>
+        <w:t xml:space="preserve"> </w:t>
+      </w:r>
+      <w:r>
+        <w:rPr>
+          <w:w w:val="100"/>
+        </w:rPr>
         <w:t>y</w:t>
       </w:r>
       <w:r>
         <w:rPr>
           <w:spacing w:val="2"/>
-        </w:rPr>
-        <w:t xml:space="preserve"> </w:t>
-      </w:r>
-      <w:r>
+          <w:w w:val="100"/>
+        </w:rPr>
+        <w:t xml:space="preserve"> </w:t>
+      </w:r>
+      <w:r>
+        <w:rPr>
+          <w:w w:val="100"/>
+        </w:rPr>
         <w:t>Matemáticas,</w:t>
       </w:r>
       <w:r>
         <w:rPr>
           <w:spacing w:val="1"/>
-        </w:rPr>
-        <w:t xml:space="preserve"> </w:t>
-      </w:r>
-      <w:r>
+          <w:w w:val="100"/>
+        </w:rPr>
+        <w:t xml:space="preserve"> </w:t>
+      </w:r>
+      <w:r>
+        <w:rPr>
+          <w:w w:val="100"/>
+        </w:rPr>
         <w:t>Pontificia</w:t>
       </w:r>
       <w:r>
         <w:rPr>
           <w:spacing w:val="2"/>
-        </w:rPr>
-        <w:t xml:space="preserve"> </w:t>
-      </w:r>
-      <w:r>
+          <w:w w:val="100"/>
+        </w:rPr>
+        <w:t xml:space="preserve"> </w:t>
+      </w:r>
+      <w:r>
+        <w:rPr>
+          <w:w w:val="100"/>
+        </w:rPr>
         <w:t>Universidad</w:t>
       </w:r>
       <w:r>
         <w:rPr>
           <w:spacing w:val="2"/>
-        </w:rPr>
-        <w:t xml:space="preserve"> </w:t>
-      </w:r>
-      <w:r>
+          <w:w w:val="100"/>
+        </w:rPr>
+        <w:t xml:space="preserve"> </w:t>
+      </w:r>
+      <w:r>
+        <w:rPr>
+          <w:w w:val="100"/>
+        </w:rPr>
         <w:t>Javeriana</w:t>
       </w:r>
       <w:r>
         <w:rPr>
           <w:spacing w:val="2"/>
-        </w:rPr>
-        <w:t xml:space="preserve"> </w:t>
-      </w:r>
-      <w:r>
+          <w:w w:val="100"/>
+        </w:rPr>
+        <w:t xml:space="preserve"> </w:t>
+      </w:r>
+      <w:r>
+        <w:rPr>
+          <w:w w:val="100"/>
+        </w:rPr>
         <w:t>—</w:t>
       </w:r>
       <w:r>
         <w:rPr>
           <w:spacing w:val="2"/>
-        </w:rPr>
-        <w:t xml:space="preserve"> </w:t>
-      </w:r>
-      <w:r>
+          <w:w w:val="100"/>
+        </w:rPr>
+        <w:t xml:space="preserve"> </w:t>
+      </w:r>
+      <w:r>
+        <w:rPr>
+          <w:w w:val="100"/>
+        </w:rPr>
         <w:t>Cali</w:t>
       </w:r>
     </w:p>
@@ -674,10 +724,14 @@
         <w:spacing w:line="251" w:lineRule="exact"/>
         <w:ind w:left="0" w:hanging="142"/>
         <w:jc w:val="center"/>
+        <w:rPr>
+          <w:w w:val="100"/>
+        </w:rPr>
       </w:pPr>
       <w:r>
         <w:rPr>
           <w:rFonts w:ascii="Cambria" w:hAnsi="Cambria"/>
+          <w:w w:val="100"/>
           <w:position w:val="7"/>
           <w:sz w:val="16"/>
         </w:rPr>
@@ -687,48 +741,68 @@
         <w:rPr>
           <w:rFonts w:ascii="Cambria" w:hAnsi="Cambria"/>
           <w:spacing w:val="23"/>
+          <w:w w:val="100"/>
           <w:position w:val="7"/>
           <w:sz w:val="16"/>
         </w:rPr>
         <w:t xml:space="preserve"> </w:t>
       </w:r>
       <w:r>
+        <w:rPr>
+          <w:w w:val="100"/>
+        </w:rPr>
         <w:t>Departamento</w:t>
       </w:r>
       <w:r>
         <w:rPr>
           <w:spacing w:val="-1"/>
-        </w:rPr>
-        <w:t xml:space="preserve"> </w:t>
-      </w:r>
-      <w:r>
+          <w:w w:val="100"/>
+        </w:rPr>
+        <w:t xml:space="preserve"> </w:t>
+      </w:r>
+      <w:r>
+        <w:rPr>
+          <w:w w:val="100"/>
+        </w:rPr>
         <w:t>de Economía,</w:t>
       </w:r>
       <w:r>
         <w:rPr>
           <w:spacing w:val="-1"/>
-        </w:rPr>
-        <w:t xml:space="preserve"> </w:t>
-      </w:r>
-      <w:r>
+          <w:w w:val="100"/>
+        </w:rPr>
+        <w:t xml:space="preserve"> </w:t>
+      </w:r>
+      <w:r>
+        <w:rPr>
+          <w:w w:val="100"/>
+        </w:rPr>
         <w:t>Pontificia Universidad</w:t>
       </w:r>
       <w:r>
         <w:rPr>
           <w:spacing w:val="-1"/>
-        </w:rPr>
-        <w:t xml:space="preserve"> </w:t>
-      </w:r>
-      <w:r>
+          <w:w w:val="100"/>
+        </w:rPr>
+        <w:t xml:space="preserve"> </w:t>
+      </w:r>
+      <w:r>
+        <w:rPr>
+          <w:w w:val="100"/>
+        </w:rPr>
         <w:t>Javeriana —</w:t>
       </w:r>
       <w:r>
         <w:rPr>
           <w:spacing w:val="-1"/>
-        </w:rPr>
-        <w:t xml:space="preserve"> </w:t>
-      </w:r>
-      <w:r>
+          <w:w w:val="100"/>
+        </w:rPr>
+        <w:t xml:space="preserve"> </w:t>
+      </w:r>
+      <w:r>
+        <w:rPr>
+          <w:w w:val="100"/>
+        </w:rPr>
         <w:t>Cali</w:t>
       </w:r>
     </w:p>
@@ -1050,25 +1124,7 @@
           <w:sz w:val="22"/>
           <w:szCs w:val="22"/>
         </w:rPr>
-        <w:t xml:space="preserve">; y segundo, la expansión de la capacidad y la asignación de los recursos escasos según medidas según medidas de priorización y racionamiento, ya sea mediante el </w:t>
-      </w:r>
-      <w:proofErr w:type="spellStart"/>
-      <w:r>
-        <w:rPr>
-          <w:w w:val="100"/>
-          <w:sz w:val="22"/>
-          <w:szCs w:val="22"/>
-        </w:rPr>
-        <w:t>triaje</w:t>
-      </w:r>
-      <w:proofErr w:type="spellEnd"/>
-      <w:r>
-        <w:rPr>
-          <w:w w:val="100"/>
-          <w:sz w:val="22"/>
-          <w:szCs w:val="22"/>
-        </w:rPr>
-        <w:t xml:space="preserve"> médico fundamentado en la severidad de la enfermedad, ya sea mediante la selección a priori basada en la probabilidad de eficacia del tratamiento </w:t>
+        <w:t xml:space="preserve">; y segundo, la expansión de la capacidad y la asignación de los recursos escasos según medidas según medidas de priorización y racionamiento, ya sea mediante el triaje médico fundamentado en la severidad de la enfermedad, ya sea mediante la selección a priori basada en la probabilidad de eficacia del tratamiento </w:t>
       </w:r>
       <w:r>
         <w:rPr>
@@ -1328,25 +1384,7 @@
           <w:sz w:val="22"/>
           <w:szCs w:val="22"/>
         </w:rPr>
-        <w:t xml:space="preserve">. De hecho, un </w:t>
-      </w:r>
-      <w:proofErr w:type="spellStart"/>
-      <w:r>
-        <w:rPr>
-          <w:w w:val="100"/>
-          <w:sz w:val="22"/>
-          <w:szCs w:val="22"/>
-        </w:rPr>
-        <w:t>metaanálisis</w:t>
-      </w:r>
-      <w:proofErr w:type="spellEnd"/>
-      <w:r>
-        <w:rPr>
-          <w:w w:val="100"/>
-          <w:sz w:val="22"/>
-          <w:szCs w:val="22"/>
-        </w:rPr>
-        <w:t xml:space="preserve"> de casos global</w:t>
+        <w:t>. De hecho, un metaanálisis de casos global</w:t>
       </w:r>
       <w:r>
         <w:rPr>
@@ -1775,23 +1813,13 @@
         </w:rPr>
         <w:t xml:space="preserve"> (</w:t>
       </w:r>
-      <w:proofErr w:type="spellStart"/>
-      <w:r>
-        <w:rPr>
-          <w:w w:val="100"/>
-          <w:sz w:val="22"/>
-          <w:szCs w:val="22"/>
-        </w:rPr>
-        <w:t>lognormal</w:t>
-      </w:r>
-      <w:proofErr w:type="spellEnd"/>
-      <w:r>
-        <w:rPr>
-          <w:w w:val="100"/>
-          <w:sz w:val="22"/>
-          <w:szCs w:val="22"/>
-        </w:rPr>
-        <w:t>, gamma o Weibull</w:t>
+      <w:r>
+        <w:rPr>
+          <w:w w:val="100"/>
+          <w:sz w:val="22"/>
+          <w:szCs w:val="22"/>
+        </w:rPr>
+        <w:t>lognormal, gamma o Weibull</w:t>
       </w:r>
       <w:r>
         <w:rPr>
@@ -1875,25 +1903,7 @@
           <w:sz w:val="22"/>
           <w:szCs w:val="22"/>
         </w:rPr>
-        <w:t>, se han propuesto aproximaciones no-paramétricas, en especial, el método de Kaplan-</w:t>
-      </w:r>
-      <w:proofErr w:type="spellStart"/>
-      <w:r>
-        <w:rPr>
-          <w:w w:val="100"/>
-          <w:sz w:val="22"/>
-          <w:szCs w:val="22"/>
-        </w:rPr>
-        <w:t>Meier</w:t>
-      </w:r>
-      <w:proofErr w:type="spellEnd"/>
-      <w:r>
-        <w:rPr>
-          <w:w w:val="100"/>
-          <w:sz w:val="22"/>
-          <w:szCs w:val="22"/>
-        </w:rPr>
-        <w:t xml:space="preserve"> </w:t>
+        <w:t xml:space="preserve">, se han propuesto aproximaciones no-paramétricas, en especial, el método de Kaplan-Meier </w:t>
       </w:r>
       <w:r>
         <w:rPr>
@@ -1966,25 +1976,7 @@
           <w:sz w:val="22"/>
           <w:szCs w:val="22"/>
         </w:rPr>
-        <w:t>umerosos estudios han empleado la aproximación de Kaplan-</w:t>
-      </w:r>
-      <w:proofErr w:type="spellStart"/>
-      <w:r>
-        <w:rPr>
-          <w:w w:val="100"/>
-          <w:sz w:val="22"/>
-          <w:szCs w:val="22"/>
-        </w:rPr>
-        <w:t>Meier</w:t>
-      </w:r>
-      <w:proofErr w:type="spellEnd"/>
-      <w:r>
-        <w:rPr>
-          <w:w w:val="100"/>
-          <w:sz w:val="22"/>
-          <w:szCs w:val="22"/>
-        </w:rPr>
-        <w:t xml:space="preserve"> para estimar </w:t>
+        <w:t xml:space="preserve">umerosos estudios han empleado la aproximación de Kaplan-Meier para estimar </w:t>
       </w:r>
       <w:r>
         <w:rPr>
@@ -2111,27 +2103,7 @@
           <w:sz w:val="22"/>
           <w:szCs w:val="22"/>
         </w:rPr>
-        <w:t xml:space="preserve">aproximaciones </w:t>
-      </w:r>
-      <w:proofErr w:type="spellStart"/>
-      <w:r>
-        <w:rPr>
-          <w:color w:val="000000" w:themeColor="text1"/>
-          <w:w w:val="100"/>
-          <w:sz w:val="22"/>
-          <w:szCs w:val="22"/>
-        </w:rPr>
-        <w:t>semi</w:t>
-      </w:r>
-      <w:proofErr w:type="spellEnd"/>
-      <w:r>
-        <w:rPr>
-          <w:color w:val="000000" w:themeColor="text1"/>
-          <w:w w:val="100"/>
-          <w:sz w:val="22"/>
-          <w:szCs w:val="22"/>
-        </w:rPr>
-        <w:t xml:space="preserve">-paramétricas mediante métodos cercanos a las técnicas de regresión ordinaria, en especial, el modelo de riesgos proporcionales de Cox </w:t>
+        <w:t xml:space="preserve">aproximaciones semi-paramétricas mediante métodos cercanos a las técnicas de regresión ordinaria, en especial, el modelo de riesgos proporcionales de Cox </w:t>
       </w:r>
       <w:r>
         <w:rPr>
@@ -3535,25 +3507,7 @@
           <w:sz w:val="22"/>
           <w:szCs w:val="22"/>
         </w:rPr>
-        <w:t xml:space="preserve">de </w:t>
-      </w:r>
-      <w:proofErr w:type="spellStart"/>
-      <w:r>
-        <w:rPr>
-          <w:w w:val="100"/>
-          <w:sz w:val="22"/>
-          <w:szCs w:val="22"/>
-        </w:rPr>
-        <w:t>Roedl</w:t>
-      </w:r>
-      <w:proofErr w:type="spellEnd"/>
-      <w:r>
-        <w:rPr>
-          <w:w w:val="100"/>
-          <w:sz w:val="22"/>
-          <w:szCs w:val="22"/>
-        </w:rPr>
-        <w:t xml:space="preserve"> et al.</w:t>
+        <w:t>de Roedl et al.</w:t>
       </w:r>
       <w:r>
         <w:rPr>
@@ -3700,18 +3654,8 @@
           <w:sz w:val="22"/>
           <w:szCs w:val="22"/>
         </w:rPr>
-        <w:t xml:space="preserve">cohorte de pacientes críticos de COVID-19 en UCI, </w:t>
-      </w:r>
-      <w:proofErr w:type="spellStart"/>
-      <w:r>
-        <w:rPr>
-          <w:w w:val="100"/>
-          <w:sz w:val="22"/>
-          <w:szCs w:val="22"/>
-        </w:rPr>
-        <w:t>Roedl</w:t>
-      </w:r>
-      <w:proofErr w:type="spellEnd"/>
+        <w:t>cohorte de pacientes críticos de COVID-19 en UCI, Roedl</w:t>
+      </w:r>
       <w:r>
         <w:rPr>
           <w:spacing w:val="1"/>
@@ -3870,18 +3814,8 @@
           <w:sz w:val="22"/>
           <w:szCs w:val="22"/>
         </w:rPr>
-        <w:t>Kaplan-</w:t>
-      </w:r>
-      <w:proofErr w:type="spellStart"/>
-      <w:r>
-        <w:rPr>
-          <w:w w:val="100"/>
-          <w:sz w:val="22"/>
-          <w:szCs w:val="22"/>
-        </w:rPr>
-        <w:t>Meier</w:t>
-      </w:r>
-      <w:proofErr w:type="spellEnd"/>
+        <w:t>Kaplan-Meier</w:t>
+      </w:r>
       <w:r>
         <w:rPr>
           <w:w w:val="100"/>
@@ -5383,25 +5317,7 @@
           <w:sz w:val="22"/>
           <w:szCs w:val="22"/>
         </w:rPr>
-        <w:t>estimador de Kaplan-</w:t>
-      </w:r>
-      <w:proofErr w:type="spellStart"/>
-      <w:r>
-        <w:rPr>
-          <w:w w:val="100"/>
-          <w:sz w:val="22"/>
-          <w:szCs w:val="22"/>
-        </w:rPr>
-        <w:t>Meier</w:t>
-      </w:r>
-      <w:proofErr w:type="spellEnd"/>
-      <w:r>
-        <w:rPr>
-          <w:w w:val="100"/>
-          <w:sz w:val="22"/>
-          <w:szCs w:val="22"/>
-        </w:rPr>
-        <w:t xml:space="preserve">; </w:t>
+        <w:t xml:space="preserve">estimador de Kaplan-Meier; </w:t>
       </w:r>
       <w:r>
         <w:rPr>
@@ -5419,25 +5335,7 @@
           <w:sz w:val="22"/>
           <w:szCs w:val="22"/>
         </w:rPr>
-        <w:t xml:space="preserve"> una aproximación </w:t>
-      </w:r>
-      <w:proofErr w:type="spellStart"/>
-      <w:r>
-        <w:rPr>
-          <w:w w:val="100"/>
-          <w:sz w:val="22"/>
-          <w:szCs w:val="22"/>
-        </w:rPr>
-        <w:t>semi</w:t>
-      </w:r>
-      <w:proofErr w:type="spellEnd"/>
-      <w:r>
-        <w:rPr>
-          <w:w w:val="100"/>
-          <w:sz w:val="22"/>
-          <w:szCs w:val="22"/>
-        </w:rPr>
-        <w:t>-paramétrica,</w:t>
+        <w:t xml:space="preserve"> una aproximación semi-paramétrica,</w:t>
       </w:r>
       <w:r>
         <w:rPr>
@@ -6219,21 +6117,8 @@
           <w:sz w:val="22"/>
           <w:szCs w:val="22"/>
         </w:rPr>
-        <w:t>Estimador no-paramétrico de Kaplan-</w:t>
-      </w:r>
-      <w:proofErr w:type="spellStart"/>
-      <w:r>
-        <w:rPr>
-          <w:rFonts w:eastAsiaTheme="minorEastAsia"/>
-          <w:b/>
-          <w:bCs/>
-          <w:w w:val="100"/>
-          <w:sz w:val="22"/>
-          <w:szCs w:val="22"/>
-        </w:rPr>
-        <w:t>Meier</w:t>
-      </w:r>
-      <w:proofErr w:type="spellEnd"/>
+        <w:t>Estimador no-paramétrico de Kaplan-Meier</w:t>
+      </w:r>
     </w:p>
     <w:p>
       <w:pPr>
@@ -6404,25 +6289,7 @@
             <w:sz w:val="22"/>
             <w:szCs w:val="22"/>
           </w:rPr>
-          <m:t>∂S</m:t>
-        </m:r>
-        <m:r>
-          <w:rPr>
-            <w:rFonts w:ascii="Cambria Math" w:hAnsi="Cambria Math"/>
-            <w:w w:val="100"/>
-            <w:sz w:val="22"/>
-            <w:szCs w:val="22"/>
-          </w:rPr>
-          <m:t>(t)</m:t>
-        </m:r>
-        <m:r>
-          <w:rPr>
-            <w:rFonts w:ascii="Cambria Math" w:hAnsi="Cambria Math"/>
-            <w:w w:val="100"/>
-            <w:sz w:val="22"/>
-            <w:szCs w:val="22"/>
-          </w:rPr>
-          <m:t>/∂t≤0</m:t>
+          <m:t>∂S(t)/∂t≤0</m:t>
         </m:r>
       </m:oMath>
       <w:r>
@@ -6548,27 +6415,7 @@
           <w:szCs w:val="22"/>
         </w:rPr>
         <w:lastRenderedPageBreak/>
-        <w:t>método de Kaplan-</w:t>
-      </w:r>
-      <w:proofErr w:type="spellStart"/>
-      <w:r>
-        <w:rPr>
-          <w:rFonts w:eastAsiaTheme="minorEastAsia"/>
-          <w:w w:val="100"/>
-          <w:sz w:val="22"/>
-          <w:szCs w:val="22"/>
-        </w:rPr>
-        <w:t>Meier</w:t>
-      </w:r>
-      <w:proofErr w:type="spellEnd"/>
-      <w:r>
-        <w:rPr>
-          <w:rFonts w:eastAsiaTheme="minorEastAsia"/>
-          <w:w w:val="100"/>
-          <w:sz w:val="22"/>
-          <w:szCs w:val="22"/>
-        </w:rPr>
-        <w:t xml:space="preserve"> proporciona una estimación no-paramétrica de la función de supervivencia a partir del producto de probabilidades condicionales estimadas </w:t>
+        <w:t xml:space="preserve">método de Kaplan-Meier proporciona una estimación no-paramétrica de la función de supervivencia a partir del producto de probabilidades condicionales estimadas </w:t>
       </w:r>
       <w:r>
         <w:rPr>
@@ -7017,27 +6864,7 @@
           <w:sz w:val="22"/>
           <w:szCs w:val="22"/>
         </w:rPr>
-        <w:t>al estimador de Nelson-</w:t>
-      </w:r>
-      <w:proofErr w:type="spellStart"/>
-      <w:r>
-        <w:rPr>
-          <w:rFonts w:eastAsiaTheme="minorEastAsia"/>
-          <w:w w:val="100"/>
-          <w:sz w:val="22"/>
-          <w:szCs w:val="22"/>
-        </w:rPr>
-        <w:t>Aalen</w:t>
-      </w:r>
-      <w:proofErr w:type="spellEnd"/>
-      <w:r>
-        <w:rPr>
-          <w:rFonts w:eastAsiaTheme="minorEastAsia"/>
-          <w:w w:val="100"/>
-          <w:sz w:val="22"/>
-          <w:szCs w:val="22"/>
-        </w:rPr>
-        <w:t xml:space="preserve"> </w:t>
+        <w:t xml:space="preserve">al estimador de Nelson-Aalen </w:t>
       </w:r>
       <w:r>
         <w:rPr>
@@ -7747,27 +7574,7 @@
           <w:sz w:val="22"/>
           <w:szCs w:val="22"/>
         </w:rPr>
-        <w:t>. Finalmente, para las subpoblaciones definidas, las diferencias estadísticas entre las curvas de supervivencia estimadas son verificadas mediante la prueba Log-</w:t>
-      </w:r>
-      <w:proofErr w:type="spellStart"/>
-      <w:r>
-        <w:rPr>
-          <w:rFonts w:eastAsiaTheme="minorEastAsia"/>
-          <w:w w:val="100"/>
-          <w:sz w:val="22"/>
-          <w:szCs w:val="22"/>
-        </w:rPr>
-        <w:t>rank</w:t>
-      </w:r>
-      <w:proofErr w:type="spellEnd"/>
-      <w:r>
-        <w:rPr>
-          <w:rFonts w:eastAsiaTheme="minorEastAsia"/>
-          <w:w w:val="100"/>
-          <w:sz w:val="22"/>
-          <w:szCs w:val="22"/>
-        </w:rPr>
-        <w:t>.</w:t>
+        <w:t>. Finalmente, para las subpoblaciones definidas, las diferencias estadísticas entre las curvas de supervivencia estimadas son verificadas mediante la prueba Log-rank.</w:t>
       </w:r>
     </w:p>
     <w:p>
@@ -9161,16 +8968,7 @@
             <w:sz w:val="22"/>
             <w:szCs w:val="22"/>
           </w:rPr>
-          <m:t>δ</m:t>
-        </m:r>
-        <m:r>
-          <w:rPr>
-            <w:rFonts w:ascii="Cambria Math" w:eastAsiaTheme="minorEastAsia" w:hAnsi="Cambria Math"/>
-            <w:w w:val="100"/>
-            <w:sz w:val="22"/>
-            <w:szCs w:val="22"/>
-          </w:rPr>
-          <m:t>.</m:t>
+          <m:t>δ.</m:t>
         </m:r>
       </m:oMath>
       <w:r>
@@ -9264,16 +9062,7 @@
               <w:sz w:val="22"/>
               <w:szCs w:val="22"/>
             </w:rPr>
-            <m:t xml:space="preserve">=1- </m:t>
-          </m:r>
-          <m:r>
-            <w:rPr>
-              <w:rFonts w:ascii="Cambria Math" w:hAnsi="Cambria Math"/>
-              <w:w w:val="100"/>
-              <w:sz w:val="22"/>
-              <w:szCs w:val="22"/>
-            </w:rPr>
-            <m:t>exp</m:t>
+            <m:t>=1- exp</m:t>
           </m:r>
           <m:d>
             <m:dPr>
@@ -9419,16 +9208,7 @@
             <w:sz w:val="22"/>
             <w:szCs w:val="22"/>
           </w:rPr>
-          <m:t>t</m:t>
-        </m:r>
-        <m:r>
-          <w:rPr>
-            <w:rFonts w:ascii="Cambria Math" w:hAnsi="Cambria Math"/>
-            <w:w w:val="100"/>
-            <w:sz w:val="22"/>
-            <w:szCs w:val="22"/>
-          </w:rPr>
-          <m:t>∈(0, ∞)</m:t>
+          <m:t>t∈(0, ∞)</m:t>
         </m:r>
       </m:oMath>
       <w:r>
@@ -9438,27 +9218,7 @@
           <w:sz w:val="22"/>
           <w:szCs w:val="22"/>
         </w:rPr>
-        <w:t>, la funci</w:t>
-      </w:r>
-      <w:proofErr w:type="spellStart"/>
-      <w:r>
-        <w:rPr>
-          <w:rFonts w:eastAsiaTheme="minorEastAsia"/>
-          <w:w w:val="100"/>
-          <w:sz w:val="22"/>
-          <w:szCs w:val="22"/>
-        </w:rPr>
-        <w:t>ón</w:t>
-      </w:r>
-      <w:proofErr w:type="spellEnd"/>
-      <w:r>
-        <w:rPr>
-          <w:rFonts w:eastAsiaTheme="minorEastAsia"/>
-          <w:w w:val="100"/>
-          <w:sz w:val="22"/>
-          <w:szCs w:val="22"/>
-        </w:rPr>
-        <w:t xml:space="preserve"> de riesgo </w:t>
+        <w:t xml:space="preserve">, la función de riesgo </w:t>
       </w:r>
       <m:oMath>
         <m:sSub>
@@ -9538,16 +9298,7 @@
             <w:sz w:val="22"/>
             <w:szCs w:val="22"/>
           </w:rPr>
-          <m:t>j</m:t>
-        </m:r>
-        <m:r>
-          <w:rPr>
-            <w:rFonts w:ascii="Cambria Math" w:hAnsi="Cambria Math"/>
-            <w:w w:val="100"/>
-            <w:sz w:val="22"/>
-            <w:szCs w:val="22"/>
-          </w:rPr>
-          <m:t>∈</m:t>
+          <m:t>j∈</m:t>
         </m:r>
         <m:d>
           <m:dPr>
@@ -9661,25 +9412,7 @@
             <w:sz w:val="22"/>
             <w:szCs w:val="22"/>
           </w:rPr>
-          <m:t>=-</m:t>
-        </m:r>
-        <m:r>
-          <w:rPr>
-            <w:rFonts w:ascii="Cambria Math" w:hAnsi="Cambria Math"/>
-            <w:w w:val="100"/>
-            <w:sz w:val="22"/>
-            <w:szCs w:val="22"/>
-          </w:rPr>
-          <m:t>∂</m:t>
-        </m:r>
-        <m:r>
-          <w:rPr>
-            <w:rFonts w:ascii="Cambria Math" w:hAnsi="Cambria Math"/>
-            <w:w w:val="100"/>
-            <w:sz w:val="22"/>
-            <w:szCs w:val="22"/>
-          </w:rPr>
-          <m:t>Ln[</m:t>
+          <m:t>=-∂Ln[</m:t>
         </m:r>
         <m:sSub>
           <m:sSubPr>
@@ -9747,16 +9480,7 @@
             <w:sz w:val="22"/>
             <w:szCs w:val="22"/>
           </w:rPr>
-          <m:t>]</m:t>
-        </m:r>
-        <m:r>
-          <w:rPr>
-            <w:rFonts w:ascii="Cambria Math" w:hAnsi="Cambria Math"/>
-            <w:w w:val="100"/>
-            <w:sz w:val="22"/>
-            <w:szCs w:val="22"/>
-          </w:rPr>
-          <m:t>/∂t</m:t>
+          <m:t>]/∂t</m:t>
         </m:r>
       </m:oMath>
       <w:r>
@@ -10216,27 +9940,7 @@
           <w:sz w:val="22"/>
           <w:szCs w:val="22"/>
         </w:rPr>
-        <w:t xml:space="preserve">El modelo paramétrico adecuado es seleccionado por medio de criterios de información —más precisamente, el criterio de información de </w:t>
-      </w:r>
-      <w:proofErr w:type="spellStart"/>
-      <w:r>
-        <w:rPr>
-          <w:rFonts w:eastAsiaTheme="minorEastAsia"/>
-          <w:w w:val="100"/>
-          <w:sz w:val="22"/>
-          <w:szCs w:val="22"/>
-        </w:rPr>
-        <w:t>Akaike</w:t>
-      </w:r>
-      <w:proofErr w:type="spellEnd"/>
-      <w:r>
-        <w:rPr>
-          <w:rFonts w:eastAsiaTheme="minorEastAsia"/>
-          <w:w w:val="100"/>
-          <w:sz w:val="22"/>
-          <w:szCs w:val="22"/>
-        </w:rPr>
-        <w:t xml:space="preserve"> (AIC) y el criterio de información </w:t>
+        <w:t xml:space="preserve">El modelo paramétrico adecuado es seleccionado por medio de criterios de información —más precisamente, el criterio de información de Akaike (AIC) y el criterio de información </w:t>
       </w:r>
       <w:r>
         <w:rPr>
@@ -10275,31 +9979,7 @@
           <w:sz w:val="22"/>
           <w:szCs w:val="22"/>
         </w:rPr>
-        <w:t xml:space="preserve">Aproximación </w:t>
-      </w:r>
-      <w:proofErr w:type="spellStart"/>
-      <w:r>
-        <w:rPr>
-          <w:rFonts w:eastAsiaTheme="minorEastAsia"/>
-          <w:b/>
-          <w:bCs/>
-          <w:w w:val="100"/>
-          <w:sz w:val="22"/>
-          <w:szCs w:val="22"/>
-        </w:rPr>
-        <w:t>semi</w:t>
-      </w:r>
-      <w:proofErr w:type="spellEnd"/>
-      <w:r>
-        <w:rPr>
-          <w:rFonts w:eastAsiaTheme="minorEastAsia"/>
-          <w:b/>
-          <w:bCs/>
-          <w:w w:val="100"/>
-          <w:sz w:val="22"/>
-          <w:szCs w:val="22"/>
-        </w:rPr>
-        <w:t>-paramétrica</w:t>
+        <w:t>Aproximación semi-paramétrica</w:t>
       </w:r>
     </w:p>
     <w:p>
@@ -10509,27 +10189,7 @@
           <w:sz w:val="22"/>
           <w:szCs w:val="22"/>
         </w:rPr>
-        <w:t xml:space="preserve"> es un p-vector de </w:t>
-      </w:r>
-      <w:proofErr w:type="spellStart"/>
-      <w:r>
-        <w:rPr>
-          <w:rFonts w:eastAsiaTheme="minorEastAsia"/>
-          <w:w w:val="100"/>
-          <w:sz w:val="22"/>
-          <w:szCs w:val="22"/>
-        </w:rPr>
-        <w:t>covariables</w:t>
-      </w:r>
-      <w:proofErr w:type="spellEnd"/>
-      <w:r>
-        <w:rPr>
-          <w:rFonts w:eastAsiaTheme="minorEastAsia"/>
-          <w:w w:val="100"/>
-          <w:sz w:val="22"/>
-          <w:szCs w:val="22"/>
-        </w:rPr>
-        <w:t xml:space="preserve"> independientes en el tiempo; y </w:t>
+        <w:t xml:space="preserve"> es un p-vector de covariables independientes en el tiempo; y </w:t>
       </w:r>
       <m:oMath>
         <m:r>
@@ -10708,16 +10368,7 @@
               <w:sz w:val="22"/>
               <w:szCs w:val="22"/>
             </w:rPr>
-            <m:t>)</m:t>
-          </m:r>
-          <m:r>
-            <w:rPr>
-              <w:rFonts w:ascii="Cambria Math" w:hAnsi="Cambria Math"/>
-              <w:w w:val="100"/>
-              <w:sz w:val="22"/>
-              <w:szCs w:val="22"/>
-            </w:rPr>
-            <m:t>=</m:t>
+            <m:t>)=</m:t>
           </m:r>
           <m:sSub>
             <m:sSubPr>
@@ -10840,19 +10491,7 @@
               <w:sz w:val="22"/>
               <w:szCs w:val="22"/>
             </w:rPr>
-            <m:t>X</m:t>
-          </m:r>
-          <m:r>
-            <m:rPr>
-              <m:sty m:val="bi"/>
-            </m:rPr>
-            <w:rPr>
-              <w:rFonts w:ascii="Cambria Math" w:hAnsi="Cambria Math"/>
-              <w:w w:val="100"/>
-              <w:sz w:val="22"/>
-              <w:szCs w:val="22"/>
-            </w:rPr>
-            <m:t>)</m:t>
+            <m:t>X)</m:t>
           </m:r>
         </m:oMath>
       </m:oMathPara>
@@ -10936,19 +10575,7 @@
             <w:sz w:val="22"/>
             <w:szCs w:val="22"/>
           </w:rPr>
-          <m:t>X</m:t>
-        </m:r>
-        <m:r>
-          <m:rPr>
-            <m:sty m:val="bi"/>
-          </m:rPr>
-          <w:rPr>
-            <w:rFonts w:ascii="Cambria Math" w:hAnsi="Cambria Math"/>
-            <w:w w:val="100"/>
-            <w:sz w:val="22"/>
-            <w:szCs w:val="22"/>
-          </w:rPr>
-          <m:t>)</m:t>
+          <m:t>X)</m:t>
         </m:r>
       </m:oMath>
       <w:r>
@@ -10969,27 +10596,7 @@
           <w:sz w:val="22"/>
           <w:szCs w:val="22"/>
         </w:rPr>
-        <w:t xml:space="preserve">es una función no-negativa sobre el vector de </w:t>
-      </w:r>
-      <w:proofErr w:type="spellStart"/>
-      <w:r>
-        <w:rPr>
-          <w:rFonts w:eastAsiaTheme="minorEastAsia"/>
-          <w:w w:val="100"/>
-          <w:sz w:val="22"/>
-          <w:szCs w:val="22"/>
-        </w:rPr>
-        <w:t>covariables</w:t>
-      </w:r>
-      <w:proofErr w:type="spellEnd"/>
-      <w:r>
-        <w:rPr>
-          <w:rFonts w:eastAsiaTheme="minorEastAsia"/>
-          <w:w w:val="100"/>
-          <w:sz w:val="22"/>
-          <w:szCs w:val="22"/>
-        </w:rPr>
-        <w:t xml:space="preserve">; y </w:t>
+        <w:t xml:space="preserve">es una función no-negativa sobre el vector de covariables; y </w:t>
       </w:r>
       <m:oMath>
         <m:sSub>
@@ -11064,27 +10671,7 @@
           <w:sz w:val="22"/>
           <w:szCs w:val="22"/>
         </w:rPr>
-        <w:t>, la funci</w:t>
-      </w:r>
-      <w:proofErr w:type="spellStart"/>
-      <w:r>
-        <w:rPr>
-          <w:rFonts w:eastAsiaTheme="minorEastAsia"/>
-          <w:w w:val="100"/>
-          <w:sz w:val="22"/>
-          <w:szCs w:val="22"/>
-        </w:rPr>
-        <w:t>ón</w:t>
-      </w:r>
-      <w:proofErr w:type="spellEnd"/>
-      <w:r>
-        <w:rPr>
-          <w:rFonts w:eastAsiaTheme="minorEastAsia"/>
-          <w:w w:val="100"/>
-          <w:sz w:val="22"/>
-          <w:szCs w:val="22"/>
-        </w:rPr>
-        <w:t xml:space="preserve"> de riesgo base tal que </w:t>
+        <w:t xml:space="preserve">, la función de riesgo base tal que </w:t>
       </w:r>
       <m:oMath>
         <m:sSub>
@@ -11192,19 +10779,7 @@
                 <w:sz w:val="22"/>
                 <w:szCs w:val="22"/>
               </w:rPr>
-              <m:t>X</m:t>
-            </m:r>
-            <m:r>
-              <m:rPr>
-                <m:sty m:val="bi"/>
-              </m:rPr>
-              <w:rPr>
-                <w:rFonts w:ascii="Cambria Math" w:hAnsi="Cambria Math"/>
-                <w:w w:val="100"/>
-                <w:sz w:val="22"/>
-                <w:szCs w:val="22"/>
-              </w:rPr>
-              <m:t>=0</m:t>
+              <m:t>X=0</m:t>
             </m:r>
           </m:e>
         </m:d>
@@ -11623,27 +11198,7 @@
           <w:sz w:val="22"/>
           <w:szCs w:val="22"/>
         </w:rPr>
-        <w:t>ector de covariables asociado al i-</w:t>
-      </w:r>
-      <w:proofErr w:type="spellStart"/>
-      <w:r>
-        <w:rPr>
-          <w:rFonts w:eastAsiaTheme="minorEastAsia"/>
-          <w:w w:val="100"/>
-          <w:sz w:val="22"/>
-          <w:szCs w:val="22"/>
-        </w:rPr>
-        <w:t>ésimo</w:t>
-      </w:r>
-      <w:proofErr w:type="spellEnd"/>
-      <w:r>
-        <w:rPr>
-          <w:rFonts w:eastAsiaTheme="minorEastAsia"/>
-          <w:w w:val="100"/>
-          <w:sz w:val="22"/>
-          <w:szCs w:val="22"/>
-        </w:rPr>
-        <w:t xml:space="preserve"> paciente. Así, cualesquiera que sean</w:t>
+        <w:t>ector de covariables asociado al i-ésimo paciente. Así, cualesquiera que sean</w:t>
       </w:r>
       <m:oMath>
         <m:r>
@@ -12106,16 +11661,7 @@
                           <w:sz w:val="22"/>
                           <w:szCs w:val="22"/>
                         </w:rPr>
-                        <m:t>k</m:t>
-                      </m:r>
-                      <m:r>
-                        <w:rPr>
-                          <w:rFonts w:ascii="Cambria Math" w:hAnsi="Cambria Math"/>
-                          <w:w w:val="100"/>
-                          <w:sz w:val="22"/>
-                          <w:szCs w:val="22"/>
-                        </w:rPr>
-                        <m:t>i</m:t>
+                        <m:t>ki</m:t>
                       </m:r>
                     </m:sub>
                   </m:sSub>
@@ -12401,27 +11947,7 @@
           <w:sz w:val="22"/>
           <w:szCs w:val="22"/>
         </w:rPr>
-        <w:t xml:space="preserve">. El modelo de riesgos proporcionales de Cox constituye un modelo </w:t>
-      </w:r>
-      <w:proofErr w:type="spellStart"/>
-      <w:r>
-        <w:rPr>
-          <w:rFonts w:eastAsiaTheme="minorEastAsia"/>
-          <w:w w:val="100"/>
-          <w:sz w:val="22"/>
-          <w:szCs w:val="22"/>
-        </w:rPr>
-        <w:t>semi</w:t>
-      </w:r>
-      <w:proofErr w:type="spellEnd"/>
-      <w:r>
-        <w:rPr>
-          <w:rFonts w:eastAsiaTheme="minorEastAsia"/>
-          <w:w w:val="100"/>
-          <w:sz w:val="22"/>
-          <w:szCs w:val="22"/>
-        </w:rPr>
-        <w:t>-paramétrico</w:t>
+        <w:t>. El modelo de riesgos proporcionales de Cox constituye un modelo semi-paramétrico</w:t>
       </w:r>
       <w:r>
         <w:rPr>
@@ -12485,27 +12011,7 @@
           <w:sz w:val="22"/>
           <w:szCs w:val="22"/>
         </w:rPr>
-        <w:t xml:space="preserve">. El primer supuesto es verificado mediante los residuos de </w:t>
-      </w:r>
-      <w:proofErr w:type="spellStart"/>
-      <w:r>
-        <w:rPr>
-          <w:rFonts w:eastAsiaTheme="minorEastAsia"/>
-          <w:w w:val="100"/>
-          <w:sz w:val="22"/>
-          <w:szCs w:val="22"/>
-        </w:rPr>
-        <w:t>Schoenfeld</w:t>
-      </w:r>
-      <w:proofErr w:type="spellEnd"/>
-      <w:r>
-        <w:rPr>
-          <w:rFonts w:eastAsiaTheme="minorEastAsia"/>
-          <w:w w:val="100"/>
-          <w:sz w:val="22"/>
-          <w:szCs w:val="22"/>
-        </w:rPr>
-        <w:t>; el segundo, mediante los residuales Martingala.</w:t>
+        <w:t>. El primer supuesto es verificado mediante los residuos de Schoenfeld; el segundo, mediante los residuales Martingala.</w:t>
       </w:r>
     </w:p>
     <w:p>
@@ -12690,6 +12196,7 @@
           <w:w w:val="100"/>
           <w:sz w:val="22"/>
           <w:szCs w:val="22"/>
+          <w:lang w:val="en-US"/>
         </w:rPr>
         <w:instrText xml:space="preserve">ADDIN Mendeley Bibliography CSL_BIBLIOGRAPHY </w:instrText>
       </w:r>
@@ -12904,25 +12411,33 @@
         <w:rPr>
           <w:noProof/>
           <w:sz w:val="22"/>
+          <w:lang w:val="fr-FR"/>
+        </w:rPr>
+      </w:pPr>
+      <w:r>
+        <w:rPr>
+          <w:noProof/>
+          <w:sz w:val="22"/>
           <w:lang w:val="en-US"/>
         </w:rPr>
-      </w:pPr>
+        <w:t xml:space="preserve">8. </w:t>
+      </w:r>
       <w:r>
         <w:rPr>
           <w:noProof/>
           <w:sz w:val="22"/>
           <w:lang w:val="en-US"/>
         </w:rPr>
-        <w:t xml:space="preserve">8. </w:t>
+        <w:tab/>
+        <w:t xml:space="preserve">Peckham H, de Gruijter NM, Raine C, Radziszewska A, Ciurtin C, Wedderburn LR, et al. Male sex identified by global COVID-19 meta-analysis as a risk factor for death and ITU admission. </w:t>
       </w:r>
       <w:r>
         <w:rPr>
           <w:noProof/>
           <w:sz w:val="22"/>
-          <w:lang w:val="en-US"/>
-        </w:rPr>
-        <w:tab/>
-        <w:t>Peckham H, de Gruijter NM, Raine C, Radziszewska A, Ciurtin C, Wedderburn LR, et al. Male sex identified by global COVID-19 meta-analysis as a risk factor for death and ITU admission. Nat Commun [Internet]. 2020;11:6317. Available from: http://dx.doi.org/10.1038/s41467-020-19741-6</w:t>
+          <w:lang w:val="fr-FR"/>
+        </w:rPr>
+        <w:t>Nat Commun [Internet]. 2020;11:6317. Available from: http://dx.doi.org/10.1038/s41467-020-19741-6</w:t>
       </w:r>
     </w:p>
     <w:p>
@@ -12962,25 +12477,33 @@
         <w:rPr>
           <w:noProof/>
           <w:sz w:val="22"/>
+          <w:lang w:val="fr-FR"/>
+        </w:rPr>
+      </w:pPr>
+      <w:r>
+        <w:rPr>
+          <w:noProof/>
+          <w:sz w:val="22"/>
           <w:lang w:val="en-US"/>
         </w:rPr>
-      </w:pPr>
+        <w:t xml:space="preserve">10. </w:t>
+      </w:r>
       <w:r>
         <w:rPr>
           <w:noProof/>
           <w:sz w:val="22"/>
           <w:lang w:val="en-US"/>
         </w:rPr>
-        <w:t xml:space="preserve">10. </w:t>
+        <w:tab/>
+        <w:t xml:space="preserve">Cummings MJ, Baldwin MR, Abrams D, Jacobson SD, Meyer BJ, Balough EM, et al. Epidemiology, clinical course, and outcomes of critically ill adults with COVID-19 in New York City: a prospective cohort study. </w:t>
       </w:r>
       <w:r>
         <w:rPr>
           <w:noProof/>
           <w:sz w:val="22"/>
-          <w:lang w:val="en-US"/>
-        </w:rPr>
-        <w:tab/>
-        <w:t>Cummings MJ, Baldwin MR, Abrams D, Jacobson SD, Meyer BJ, Balough EM, et al. Epidemiology, clinical course, and outcomes of critically ill adults with COVID-19 in New York City: a prospective cohort study. Lancet [Internet]. 2020;395:1763–70. Available from: http://dx.doi.org/10.1016/S0140-6736(20)31189-2</w:t>
+          <w:lang w:val="fr-FR"/>
+        </w:rPr>
+        <w:t>Lancet [Internet]. 2020;395:1763–70. Available from: http://dx.doi.org/10.1016/S0140-6736(20)31189-2</w:t>
       </w:r>
     </w:p>
     <w:p>
@@ -12998,18 +12521,26 @@
         <w:rPr>
           <w:noProof/>
           <w:sz w:val="22"/>
+          <w:lang w:val="fr-FR"/>
+        </w:rPr>
+        <w:t xml:space="preserve">11. </w:t>
+      </w:r>
+      <w:r>
+        <w:rPr>
+          <w:noProof/>
+          <w:sz w:val="22"/>
+          <w:lang w:val="fr-FR"/>
+        </w:rPr>
+        <w:tab/>
+        <w:t xml:space="preserve">Zhou S, Yang Y, Zhang X, Li Z, Liu X, Hu C, et al. </w:t>
+      </w:r>
+      <w:r>
+        <w:rPr>
+          <w:noProof/>
+          <w:sz w:val="22"/>
           <w:lang w:val="en-US"/>
         </w:rPr>
-        <w:t xml:space="preserve">11. </w:t>
-      </w:r>
-      <w:r>
-        <w:rPr>
-          <w:noProof/>
-          <w:sz w:val="22"/>
-          <w:lang w:val="en-US"/>
-        </w:rPr>
-        <w:tab/>
-        <w:t xml:space="preserve">Zhou S, Yang Y, Zhang X, Li Z, Liu X, Hu C, et al. Clinical Course of 195 Critically Ill COVID-19 Patients: A Retrospective Multicenter Study. Shock. 2020;54(5):644–51. </w:t>
+        <w:t xml:space="preserve">Clinical Course of 195 Critically Ill COVID-19 Patients: A Retrospective Multicenter Study. Shock. 2020;54(5):644–51. </w:t>
       </w:r>
     </w:p>
     <w:p>
@@ -14445,6 +13976,11 @@
         <w:docPartUnique/>
       </w:docPartObj>
     </w:sdtPr>
+    <w:sdtEndPr>
+      <w:rPr>
+        <w:rStyle w:val="PageNumber"/>
+      </w:rPr>
+    </w:sdtEndPr>
     <w:sdtContent>
       <w:p>
         <w:pPr>
@@ -14496,6 +14032,11 @@
         <w:docPartUnique/>
       </w:docPartObj>
     </w:sdtPr>
+    <w:sdtEndPr>
+      <w:rPr>
+        <w:rStyle w:val="PageNumber"/>
+      </w:rPr>
+    </w:sdtEndPr>
     <w:sdtContent>
       <w:p>
         <w:pPr>

</xml_diff>